<commit_message>
Added ReadMe, License file and changed icon
</commit_message>
<xml_diff>
--- a/FilesAreDigitallySignedTool/FilesAreDigitallySignedTool.docx
+++ b/FilesAreDigitallySignedTool/FilesAreDigitallySignedTool.docx
@@ -117,23 +117,7 @@
           <w:sz w:val="32"/>
           <w:szCs w:val="32"/>
         </w:rPr>
-        <w:t xml:space="preserve"> This can be achieved either via a .</w:t>
-      </w:r>
-      <w:proofErr w:type="spellStart"/>
-      <w:r>
-        <w:rPr>
-          <w:sz w:val="32"/>
-          <w:szCs w:val="32"/>
-        </w:rPr>
-        <w:t>csv</w:t>
-      </w:r>
-      <w:proofErr w:type="spellEnd"/>
-      <w:r>
-        <w:rPr>
-          <w:sz w:val="32"/>
-          <w:szCs w:val="32"/>
-        </w:rPr>
-        <w:t xml:space="preserve"> output file generated via command line or by a UI</w:t>
+        <w:t xml:space="preserve"> This can be achieved either via a .csv output file generated via command line or by a UI</w:t>
       </w:r>
       <w:r>
         <w:rPr>
@@ -263,23 +247,7 @@
           <w:sz w:val="32"/>
           <w:szCs w:val="32"/>
         </w:rPr>
-        <w:t>The .</w:t>
-      </w:r>
-      <w:proofErr w:type="spellStart"/>
-      <w:r>
-        <w:rPr>
-          <w:sz w:val="32"/>
-          <w:szCs w:val="32"/>
-        </w:rPr>
-        <w:t>csv</w:t>
-      </w:r>
-      <w:proofErr w:type="spellEnd"/>
-      <w:r>
-        <w:rPr>
-          <w:sz w:val="32"/>
-          <w:szCs w:val="32"/>
-        </w:rPr>
-        <w:t xml:space="preserve"> export can be generated by calling the application with any parameters, </w:t>
+        <w:t xml:space="preserve">The .csv export can be generated by calling the application with any parameters, </w:t>
       </w:r>
       <w:proofErr w:type="spellStart"/>
       <w:r>
@@ -335,14 +303,7 @@
           <w:sz w:val="32"/>
           <w:szCs w:val="32"/>
         </w:rPr>
-        <w:t>The</w:t>
-      </w:r>
-      <w:r>
-        <w:rPr>
-          <w:sz w:val="32"/>
-          <w:szCs w:val="32"/>
-        </w:rPr>
-        <w:t xml:space="preserve"> export can then be found in:</w:t>
+        <w:t>The export can then be found in:</w:t>
       </w:r>
     </w:p>
     <w:p>
@@ -391,6 +352,7 @@
           <w:szCs w:val="32"/>
         </w:rPr>
       </w:pPr>
+      <w:bookmarkStart w:id="0" w:name="_GoBack"/>
       <w:r>
         <w:rPr>
           <w:sz w:val="32"/>
@@ -405,7 +367,6 @@
         </w:rPr>
         <w:t>the output filename will be results2.csv, results3.csv etc.</w:t>
       </w:r>
-      <w:bookmarkStart w:id="0" w:name="_GoBack"/>
       <w:bookmarkEnd w:id="0"/>
     </w:p>
     <w:sectPr>
@@ -1373,7 +1334,7 @@
   <a:extraClrSchemeLst/>
   <a:extLst>
     <a:ext uri="{05A4C25C-085E-4340-85A3-A5531E510DB2}">
-      <thm15:themeFamily xmlns:thm15="http://schemas.microsoft.com/office/thememl/2012/main" xmlns="" name="Office Theme" id="{62F939B6-93AF-4DB8-9C6B-D6C7DFDC589F}" vid="{4A3C46E8-61CC-4603-A589-7422A47A8E4A}"/>
+      <thm15:themeFamily xmlns="" xmlns:thm15="http://schemas.microsoft.com/office/thememl/2012/main" name="Office Theme" id="{62F939B6-93AF-4DB8-9C6B-D6C7DFDC589F}" vid="{4A3C46E8-61CC-4603-A589-7422A47A8E4A}"/>
     </a:ext>
   </a:extLst>
 </a:theme>

</xml_diff>